<commit_message>
Modifiying Reports and Functions
</commit_message>
<xml_diff>
--- a/Analog_First_Project_Report (1).docx
+++ b/Analog_First_Project_Report (1).docx
@@ -343,9 +343,8 @@
                 <w:sz w:val="32"/>
                 <w:szCs w:val="32"/>
               </w:rPr>
-              <w:t xml:space="preserve">Abdel-Rahman Hesham Mohamed </w:t>
+              <w:t xml:space="preserve">Abdel-Rahman Hesham </w:t>
             </w:r>
-            <w:proofErr w:type="spellStart"/>
             <w:r>
               <w:rPr>
                 <w:rFonts w:asciiTheme="majorBidi" w:eastAsia="Times New Roman" w:hAnsiTheme="majorBidi" w:cstheme="majorBidi"/>
@@ -353,9 +352,8 @@
                 <w:sz w:val="32"/>
                 <w:szCs w:val="32"/>
               </w:rPr>
-              <w:t>Desoky</w:t>
+              <w:t>Desouky Elhelw</w:t>
             </w:r>
-            <w:proofErr w:type="spellEnd"/>
           </w:p>
           <w:p>
             <w:pPr>
@@ -10964,7 +10962,7 @@
           <w14:ligatures w14:val="standardContextual"/>
         </w:rPr>
         <w:drawing>
-          <wp:inline distT="0" distB="0" distL="0" distR="0" wp14:anchorId="6B4F18F9" wp14:editId="3586F313">
+          <wp:inline distT="0" distB="0" distL="0" distR="0" wp14:anchorId="6B4F18F9" wp14:editId="0E674A2C">
             <wp:extent cx="5943600" cy="3581400"/>
             <wp:effectExtent l="0" t="0" r="0" b="0"/>
             <wp:docPr id="233959549" name="Picture 233959549" descr="A screen shot of a computer screen&#10;&#10;Description automatically generated"/>
@@ -11010,34 +11008,74 @@
           <w:sz w:val="28"/>
           <w:szCs w:val="28"/>
           <w:u w:val="single"/>
-          <w:rtl/>
-        </w:rPr>
-      </w:pPr>
-      <w:r>
-        <w:rPr>
-          <w:rFonts w:asciiTheme="majorBidi" w:hAnsiTheme="majorBidi" w:cstheme="majorBidi"/>
-          <w:b/>
-          <w:bCs/>
-          <w:noProof/>
+        </w:rPr>
+      </w:pPr>
+    </w:p>
+    <w:p>
+      <w:pPr>
+        <w:rPr>
+          <w:rFonts w:asciiTheme="majorBidi" w:hAnsiTheme="majorBidi" w:cstheme="majorBidi"/>
+          <w:b/>
+          <w:bCs/>
+          <w:color w:val="002060"/>
+          <w:sz w:val="28"/>
+          <w:szCs w:val="28"/>
+          <w:u w:val="single"/>
+          <w:rtl/>
+        </w:rPr>
+      </w:pPr>
+      <w:r>
+        <w:rPr>
+          <w:rFonts w:asciiTheme="majorBidi" w:hAnsiTheme="majorBidi" w:cstheme="majorBidi"/>
+          <w:b/>
+          <w:bCs/>
           <w:color w:val="002060"/>
           <w:sz w:val="28"/>
           <w:szCs w:val="28"/>
           <w:u w:val="single"/>
         </w:rPr>
         <w:lastRenderedPageBreak/>
+        <w:t>Modulated NBFM signal in Frequency Domain</w:t>
+      </w:r>
+      <w:r>
+        <w:rPr>
+          <w:rFonts w:asciiTheme="majorBidi" w:hAnsiTheme="majorBidi" w:cstheme="majorBidi"/>
+          <w:b/>
+          <w:bCs/>
+          <w:color w:val="002060"/>
+          <w:sz w:val="28"/>
+          <w:szCs w:val="28"/>
+          <w:u w:val="single"/>
+        </w:rPr>
+        <w:t>:</w:t>
+      </w:r>
+    </w:p>
+    <w:p>
+      <w:pPr>
+        <w:rPr>
+          <w:noProof/>
+          <w:rtl/>
+          <w14:ligatures w14:val="standardContextual"/>
+        </w:rPr>
+      </w:pPr>
+      <w:r>
+        <w:rPr>
+          <w:noProof/>
+          <w14:ligatures w14:val="standardContextual"/>
+        </w:rPr>
         <w:drawing>
-          <wp:anchor distT="0" distB="0" distL="114300" distR="114300" simplePos="0" relativeHeight="251741184" behindDoc="0" locked="0" layoutInCell="1" allowOverlap="1" wp14:anchorId="2D83EE69" wp14:editId="2ECF25FF">
+          <wp:anchor distT="0" distB="0" distL="114300" distR="114300" simplePos="0" relativeHeight="251769856" behindDoc="0" locked="0" layoutInCell="1" allowOverlap="1" wp14:anchorId="1D51F54F" wp14:editId="055D2710">
             <wp:simplePos x="0" y="0"/>
-            <wp:positionH relativeFrom="margin">
-              <wp:align>right</wp:align>
+            <wp:positionH relativeFrom="column">
+              <wp:posOffset>-45720</wp:posOffset>
             </wp:positionH>
             <wp:positionV relativeFrom="paragraph">
-              <wp:posOffset>316865</wp:posOffset>
+              <wp:posOffset>939165</wp:posOffset>
             </wp:positionV>
-            <wp:extent cx="5943600" cy="1901825"/>
-            <wp:effectExtent l="0" t="0" r="0" b="3175"/>
+            <wp:extent cx="5943600" cy="2765425"/>
+            <wp:effectExtent l="0" t="0" r="0" b="0"/>
             <wp:wrapSquare wrapText="bothSides"/>
-            <wp:docPr id="109301641" name="Picture 1"/>
+            <wp:docPr id="544694411" name="Picture 1"/>
             <wp:cNvGraphicFramePr>
               <a:graphicFrameLocks xmlns:a="http://schemas.openxmlformats.org/drawingml/2006/main" noChangeAspect="1"/>
             </wp:cNvGraphicFramePr>
@@ -11045,7 +11083,7 @@
               <a:graphicData uri="http://schemas.openxmlformats.org/drawingml/2006/picture">
                 <pic:pic xmlns:pic="http://schemas.openxmlformats.org/drawingml/2006/picture">
                   <pic:nvPicPr>
-                    <pic:cNvPr id="109301641" name=""/>
+                    <pic:cNvPr id="544694411" name=""/>
                     <pic:cNvPicPr/>
                   </pic:nvPicPr>
                   <pic:blipFill>
@@ -11063,7 +11101,7 @@
                   <pic:spPr>
                     <a:xfrm>
                       <a:off x="0" y="0"/>
-                      <a:ext cx="5943600" cy="1901825"/>
+                      <a:ext cx="5943600" cy="2765425"/>
                     </a:xfrm>
                     <a:prstGeom prst="rect">
                       <a:avLst/>
@@ -11072,76 +11110,27 @@
                 </pic:pic>
               </a:graphicData>
             </a:graphic>
-            <wp14:sizeRelV relativeFrom="margin">
-              <wp14:pctHeight>0</wp14:pctHeight>
-            </wp14:sizeRelV>
           </wp:anchor>
         </w:drawing>
       </w:r>
       <w:r>
         <w:rPr>
-          <w:rFonts w:asciiTheme="majorBidi" w:hAnsiTheme="majorBidi" w:cstheme="majorBidi"/>
-          <w:b/>
-          <w:bCs/>
-          <w:color w:val="002060"/>
-          <w:sz w:val="28"/>
-          <w:szCs w:val="28"/>
-          <w:u w:val="single"/>
-        </w:rPr>
-        <w:t>Modulated NBFM signal in Frequency Domain</w:t>
-      </w:r>
-      <w:r>
-        <w:rPr>
-          <w:rFonts w:asciiTheme="majorBidi" w:hAnsiTheme="majorBidi" w:cstheme="majorBidi"/>
-          <w:b/>
-          <w:bCs/>
-          <w:color w:val="002060"/>
-          <w:sz w:val="28"/>
-          <w:szCs w:val="28"/>
-          <w:u w:val="single"/>
-        </w:rPr>
-        <w:t>:</w:t>
-      </w:r>
-    </w:p>
-    <w:p>
-      <w:pPr>
-        <w:rPr>
-          <w:noProof/>
-          <w:rtl/>
-          <w14:ligatures w14:val="standardContextual"/>
-        </w:rPr>
-      </w:pPr>
-    </w:p>
-    <w:p>
-      <w:pPr>
-        <w:rPr>
-          <w:noProof/>
-          <w14:ligatures w14:val="standardContextual"/>
-        </w:rPr>
-      </w:pPr>
-      <w:r>
-        <w:rPr>
-          <w:rFonts w:asciiTheme="majorBidi" w:hAnsiTheme="majorBidi" w:cstheme="majorBidi"/>
-          <w:b/>
-          <w:bCs/>
-          <w:noProof/>
-          <w:sz w:val="24"/>
-          <w:szCs w:val="24"/>
-          <w:u w:val="single"/>
+          <w:noProof/>
+          <w14:ligatures w14:val="standardContextual"/>
         </w:rPr>
         <w:drawing>
-          <wp:anchor distT="0" distB="0" distL="114300" distR="114300" simplePos="0" relativeHeight="251767808" behindDoc="0" locked="0" layoutInCell="1" allowOverlap="1" wp14:anchorId="655AE591" wp14:editId="54098869">
+          <wp:anchor distT="0" distB="0" distL="114300" distR="114300" simplePos="0" relativeHeight="251768832" behindDoc="0" locked="0" layoutInCell="1" allowOverlap="1" wp14:anchorId="4D2769AC" wp14:editId="182F1374">
             <wp:simplePos x="0" y="0"/>
-            <wp:positionH relativeFrom="margin">
-              <wp:align>right</wp:align>
+            <wp:positionH relativeFrom="column">
+              <wp:posOffset>-60960</wp:posOffset>
             </wp:positionH>
             <wp:positionV relativeFrom="paragraph">
-              <wp:posOffset>3587115</wp:posOffset>
+              <wp:posOffset>161925</wp:posOffset>
             </wp:positionV>
-            <wp:extent cx="5791200" cy="1194435"/>
-            <wp:effectExtent l="0" t="0" r="0" b="5715"/>
+            <wp:extent cx="5943600" cy="725805"/>
+            <wp:effectExtent l="0" t="0" r="0" b="0"/>
             <wp:wrapSquare wrapText="bothSides"/>
-            <wp:docPr id="1268510887" name="Picture 1268510887" descr="A white background with black and pink text&#10;&#10;Description automatically generated"/>
+            <wp:docPr id="1806162437" name="Picture 1"/>
             <wp:cNvGraphicFramePr>
               <a:graphicFrameLocks xmlns:a="http://schemas.openxmlformats.org/drawingml/2006/main" noChangeAspect="1"/>
             </wp:cNvGraphicFramePr>
@@ -11149,10 +11138,10 @@
               <a:graphicData uri="http://schemas.openxmlformats.org/drawingml/2006/picture">
                 <pic:pic xmlns:pic="http://schemas.openxmlformats.org/drawingml/2006/picture">
                   <pic:nvPicPr>
-                    <pic:cNvPr id="1268510887" name="Picture 1268510887" descr="A white background with black and pink text&#10;&#10;Description automatically generated"/>
+                    <pic:cNvPr id="1806162437" name=""/>
                     <pic:cNvPicPr/>
                   </pic:nvPicPr>
-                  <pic:blipFill rotWithShape="1">
+                  <pic:blipFill>
                     <a:blip r:embed="rId99">
                       <a:extLst>
                         <a:ext uri="{28A0092B-C50C-407E-A947-70E740481C1C}">
@@ -11160,25 +11149,18 @@
                         </a:ext>
                       </a:extLst>
                     </a:blip>
-                    <a:srcRect l="4933"/>
-                    <a:stretch/>
+                    <a:stretch>
+                      <a:fillRect/>
+                    </a:stretch>
                   </pic:blipFill>
-                  <pic:spPr bwMode="auto">
+                  <pic:spPr>
                     <a:xfrm>
                       <a:off x="0" y="0"/>
-                      <a:ext cx="5791200" cy="1194435"/>
+                      <a:ext cx="5943600" cy="725805"/>
                     </a:xfrm>
                     <a:prstGeom prst="rect">
                       <a:avLst/>
                     </a:prstGeom>
-                    <a:ln>
-                      <a:noFill/>
-                    </a:ln>
-                    <a:extLst>
-                      <a:ext uri="{53640926-AAD7-44D8-BBD7-CCE9431645EC}">
-                        <a14:shadowObscured xmlns:a14="http://schemas.microsoft.com/office/drawing/2010/main"/>
-                      </a:ext>
-                    </a:extLst>
                   </pic:spPr>
                 </pic:pic>
               </a:graphicData>
@@ -11192,16 +11174,32 @@
           </wp:anchor>
         </w:drawing>
       </w:r>
+    </w:p>
+    <w:p>
+      <w:pPr>
+        <w:rPr>
+          <w:noProof/>
+          <w14:ligatures w14:val="standardContextual"/>
+        </w:rPr>
+      </w:pPr>
       <w:r>
         <w:rPr>
           <w:noProof/>
           <w14:ligatures w14:val="standardContextual"/>
         </w:rPr>
         <w:drawing>
-          <wp:inline distT="0" distB="0" distL="0" distR="0" wp14:anchorId="35DA9210" wp14:editId="1D223473">
-            <wp:extent cx="5943195" cy="3438144"/>
-            <wp:effectExtent l="0" t="0" r="635" b="0"/>
-            <wp:docPr id="677518208" name="Picture 677518208"/>
+          <wp:anchor distT="0" distB="0" distL="114300" distR="114300" simplePos="0" relativeHeight="251770880" behindDoc="0" locked="0" layoutInCell="1" allowOverlap="1" wp14:anchorId="1D034F6C" wp14:editId="09CA2E52">
+            <wp:simplePos x="0" y="0"/>
+            <wp:positionH relativeFrom="column">
+              <wp:posOffset>609600</wp:posOffset>
+            </wp:positionH>
+            <wp:positionV relativeFrom="paragraph">
+              <wp:posOffset>3601085</wp:posOffset>
+            </wp:positionV>
+            <wp:extent cx="4770120" cy="3944620"/>
+            <wp:effectExtent l="0" t="0" r="0" b="0"/>
+            <wp:wrapSquare wrapText="bothSides"/>
+            <wp:docPr id="929145135" name="Picture 1" descr="A graph of a frequency&#10;&#10;Description automatically generated"/>
             <wp:cNvGraphicFramePr>
               <a:graphicFrameLocks xmlns:a="http://schemas.openxmlformats.org/drawingml/2006/main" noChangeAspect="1"/>
             </wp:cNvGraphicFramePr>
@@ -11209,11 +11207,17 @@
               <a:graphicData uri="http://schemas.openxmlformats.org/drawingml/2006/picture">
                 <pic:pic xmlns:pic="http://schemas.openxmlformats.org/drawingml/2006/picture">
                   <pic:nvPicPr>
-                    <pic:cNvPr id="2123929133" name=""/>
+                    <pic:cNvPr id="929145135" name="Picture 1" descr="A graph of a frequency&#10;&#10;Description automatically generated"/>
                     <pic:cNvPicPr/>
                   </pic:nvPicPr>
                   <pic:blipFill>
-                    <a:blip r:embed="rId100"/>
+                    <a:blip r:embed="rId100">
+                      <a:extLst>
+                        <a:ext uri="{28A0092B-C50C-407E-A947-70E740481C1C}">
+                          <a14:useLocalDpi xmlns:a14="http://schemas.microsoft.com/office/drawing/2010/main" val="0"/>
+                        </a:ext>
+                      </a:extLst>
+                    </a:blip>
                     <a:stretch>
                       <a:fillRect/>
                     </a:stretch>
@@ -11221,7 +11225,7 @@
                   <pic:spPr>
                     <a:xfrm>
                       <a:off x="0" y="0"/>
-                      <a:ext cx="5955312" cy="3445154"/>
+                      <a:ext cx="4770120" cy="3944620"/>
                     </a:xfrm>
                     <a:prstGeom prst="rect">
                       <a:avLst/>
@@ -11230,7 +11234,13 @@
                 </pic:pic>
               </a:graphicData>
             </a:graphic>
-          </wp:inline>
+            <wp14:sizeRelH relativeFrom="margin">
+              <wp14:pctWidth>0</wp14:pctWidth>
+            </wp14:sizeRelH>
+            <wp14:sizeRelV relativeFrom="margin">
+              <wp14:pctHeight>0</wp14:pctHeight>
+            </wp14:sizeRelV>
+          </wp:anchor>
         </w:drawing>
       </w:r>
     </w:p>
@@ -11268,74 +11278,96 @@
           <w:szCs w:val="28"/>
         </w:rPr>
       </w:pPr>
-      <w:r>
-        <w:rPr>
-          <w:noProof/>
-          <w14:ligatures w14:val="standardContextual"/>
+    </w:p>
+    <w:p>
+      <w:pPr>
+        <w:rPr>
+          <w:rFonts w:asciiTheme="majorBidi" w:hAnsiTheme="majorBidi" w:cstheme="majorBidi"/>
+          <w:sz w:val="28"/>
+          <w:szCs w:val="28"/>
+        </w:rPr>
+      </w:pPr>
+    </w:p>
+    <w:p>
+      <w:pPr>
+        <w:rPr>
+          <w:rFonts w:asciiTheme="majorBidi" w:hAnsiTheme="majorBidi" w:cstheme="majorBidi"/>
+          <w:sz w:val="28"/>
+          <w:szCs w:val="28"/>
+        </w:rPr>
+      </w:pPr>
+    </w:p>
+    <w:p>
+      <w:pPr>
+        <w:rPr>
+          <w:rFonts w:asciiTheme="majorBidi" w:hAnsiTheme="majorBidi" w:cstheme="majorBidi"/>
+          <w:sz w:val="28"/>
+          <w:szCs w:val="28"/>
+        </w:rPr>
+      </w:pPr>
+    </w:p>
+    <w:p>
+      <w:pPr>
+        <w:rPr>
+          <w:rFonts w:asciiTheme="majorBidi" w:hAnsiTheme="majorBidi" w:cstheme="majorBidi"/>
+          <w:sz w:val="28"/>
+          <w:szCs w:val="28"/>
+        </w:rPr>
+      </w:pPr>
+    </w:p>
+    <w:p>
+      <w:pPr>
+        <w:rPr>
+          <w:rFonts w:asciiTheme="majorBidi" w:hAnsiTheme="majorBidi" w:cstheme="majorBidi"/>
+          <w:sz w:val="28"/>
+          <w:szCs w:val="28"/>
+        </w:rPr>
+      </w:pPr>
+    </w:p>
+    <w:p>
+      <w:pPr>
+        <w:rPr>
+          <w:rFonts w:asciiTheme="majorBidi" w:hAnsiTheme="majorBidi" w:cstheme="majorBidi"/>
+          <w:sz w:val="28"/>
+          <w:szCs w:val="28"/>
+        </w:rPr>
+      </w:pPr>
+    </w:p>
+    <w:p>
+      <w:pPr>
+        <w:rPr>
+          <w:rFonts w:asciiTheme="majorBidi" w:hAnsiTheme="majorBidi" w:cstheme="majorBidi"/>
+          <w:sz w:val="28"/>
+          <w:szCs w:val="28"/>
+        </w:rPr>
+      </w:pPr>
+    </w:p>
+    <w:p>
+      <w:pPr>
+        <w:rPr>
+          <w:rFonts w:asciiTheme="majorBidi" w:hAnsiTheme="majorBidi" w:cstheme="majorBidi"/>
+          <w:sz w:val="28"/>
+          <w:szCs w:val="28"/>
+        </w:rPr>
+      </w:pPr>
+    </w:p>
+    <w:p>
+      <w:pPr>
+        <w:rPr>
+          <w:rFonts w:asciiTheme="majorBidi" w:hAnsiTheme="majorBidi" w:cstheme="majorBidi"/>
+          <w:noProof/>
+          <w:sz w:val="28"/>
+          <w:szCs w:val="28"/>
+          <w14:ligatures w14:val="standardContextual"/>
+        </w:rPr>
+      </w:pPr>
+      <w:r>
+        <w:rPr>
+          <w:rFonts w:asciiTheme="majorBidi" w:hAnsiTheme="majorBidi" w:cstheme="majorBidi"/>
+          <w:sz w:val="28"/>
+          <w:szCs w:val="28"/>
         </w:rPr>
         <w:lastRenderedPageBreak/>
-        <w:drawing>
-          <wp:inline distT="0" distB="0" distL="0" distR="0" wp14:anchorId="367B63A6" wp14:editId="3CBEC6F3">
-            <wp:extent cx="5943600" cy="4404360"/>
-            <wp:effectExtent l="0" t="0" r="0" b="0"/>
-            <wp:docPr id="1337443967" name="Picture 1" descr="A screenshot of a computer&#10;&#10;Description automatically generated"/>
-            <wp:cNvGraphicFramePr>
-              <a:graphicFrameLocks xmlns:a="http://schemas.openxmlformats.org/drawingml/2006/main" noChangeAspect="1"/>
-            </wp:cNvGraphicFramePr>
-            <a:graphic xmlns:a="http://schemas.openxmlformats.org/drawingml/2006/main">
-              <a:graphicData uri="http://schemas.openxmlformats.org/drawingml/2006/picture">
-                <pic:pic xmlns:pic="http://schemas.openxmlformats.org/drawingml/2006/picture">
-                  <pic:nvPicPr>
-                    <pic:cNvPr id="1337443967" name="Picture 1" descr="A screenshot of a computer&#10;&#10;Description automatically generated"/>
-                    <pic:cNvPicPr/>
-                  </pic:nvPicPr>
-                  <pic:blipFill>
-                    <a:blip r:embed="rId101"/>
-                    <a:stretch>
-                      <a:fillRect/>
-                    </a:stretch>
-                  </pic:blipFill>
-                  <pic:spPr>
-                    <a:xfrm>
-                      <a:off x="0" y="0"/>
-                      <a:ext cx="5943600" cy="4404360"/>
-                    </a:xfrm>
-                    <a:prstGeom prst="rect">
-                      <a:avLst/>
-                    </a:prstGeom>
-                  </pic:spPr>
-                </pic:pic>
-              </a:graphicData>
-            </a:graphic>
-          </wp:inline>
-        </w:drawing>
-      </w:r>
-    </w:p>
-    <w:p>
-      <w:pPr>
-        <w:rPr>
-          <w:rFonts w:asciiTheme="majorBidi" w:hAnsiTheme="majorBidi" w:cstheme="majorBidi"/>
-          <w:sz w:val="28"/>
-          <w:szCs w:val="28"/>
-        </w:rPr>
-      </w:pPr>
-    </w:p>
-    <w:p>
-      <w:pPr>
-        <w:rPr>
-          <w:rFonts w:asciiTheme="majorBidi" w:hAnsiTheme="majorBidi" w:cstheme="majorBidi"/>
-          <w:noProof/>
-          <w:sz w:val="28"/>
-          <w:szCs w:val="28"/>
-          <w14:ligatures w14:val="standardContextual"/>
-        </w:rPr>
-      </w:pPr>
-      <w:r>
-        <w:rPr>
-          <w:rFonts w:asciiTheme="majorBidi" w:hAnsiTheme="majorBidi" w:cstheme="majorBidi"/>
-          <w:sz w:val="28"/>
-          <w:szCs w:val="28"/>
-        </w:rPr>
         <w:t>-</w:t>
       </w:r>
       <w:r>
@@ -11344,7 +11376,15 @@
           <w:sz w:val="28"/>
           <w:szCs w:val="28"/>
         </w:rPr>
-        <w:t xml:space="preserve">we notice that the resulting spectrum shape is almost like DSB-TC with bandwidth equal </w:t>
+        <w:t xml:space="preserve"> W</w:t>
+      </w:r>
+      <w:r>
+        <w:rPr>
+          <w:rFonts w:asciiTheme="majorBidi" w:hAnsiTheme="majorBidi" w:cstheme="majorBidi"/>
+          <w:sz w:val="28"/>
+          <w:szCs w:val="28"/>
+        </w:rPr>
+        <w:t xml:space="preserve">e notice that the resulting spectrum shape is almost like DSB-TC with bandwidth equal </w:t>
       </w:r>
       <m:oMath>
         <m:r>
@@ -11412,6 +11452,14 @@
           <w:szCs w:val="28"/>
         </w:rPr>
         <w:t>-</w:t>
+      </w:r>
+      <w:r>
+        <w:rPr>
+          <w:rFonts w:asciiTheme="majorBidi" w:hAnsiTheme="majorBidi" w:cstheme="majorBidi"/>
+          <w:sz w:val="28"/>
+          <w:szCs w:val="28"/>
+        </w:rPr>
+        <w:t xml:space="preserve"> </w:t>
       </w:r>
       <w:r>
         <w:rPr>
@@ -12028,7 +12076,6 @@
           <w:sz w:val="28"/>
           <w:szCs w:val="28"/>
           <w:u w:val="single"/>
-          <w:rtl/>
         </w:rPr>
       </w:pPr>
       <w:r>
@@ -12065,7 +12112,7 @@
                     <pic:cNvPicPr/>
                   </pic:nvPicPr>
                   <pic:blipFill>
-                    <a:blip r:embed="rId102">
+                    <a:blip r:embed="rId101">
                       <a:extLst>
                         <a:ext uri="{28A0092B-C50C-407E-A947-70E740481C1C}">
                           <a14:useLocalDpi xmlns:a14="http://schemas.microsoft.com/office/drawing/2010/main" val="0"/>
@@ -12128,6 +12175,116 @@
           <w:rFonts w:asciiTheme="majorBidi" w:hAnsiTheme="majorBidi" w:cstheme="majorBidi"/>
           <w:b/>
           <w:bCs/>
+          <w:color w:val="002060"/>
+          <w:sz w:val="28"/>
+          <w:szCs w:val="28"/>
+          <w:u w:val="single"/>
+        </w:rPr>
+      </w:pPr>
+    </w:p>
+    <w:p>
+      <w:pPr>
+        <w:rPr>
+          <w:rFonts w:asciiTheme="majorBidi" w:hAnsiTheme="majorBidi" w:cstheme="majorBidi"/>
+          <w:b/>
+          <w:bCs/>
+          <w:color w:val="002060"/>
+          <w:sz w:val="28"/>
+          <w:szCs w:val="28"/>
+          <w:u w:val="single"/>
+        </w:rPr>
+      </w:pPr>
+    </w:p>
+    <w:p>
+      <w:pPr>
+        <w:rPr>
+          <w:rFonts w:asciiTheme="majorBidi" w:hAnsiTheme="majorBidi" w:cstheme="majorBidi"/>
+          <w:b/>
+          <w:bCs/>
+          <w:color w:val="002060"/>
+          <w:sz w:val="28"/>
+          <w:szCs w:val="28"/>
+          <w:u w:val="single"/>
+        </w:rPr>
+      </w:pPr>
+    </w:p>
+    <w:p>
+      <w:pPr>
+        <w:rPr>
+          <w:rFonts w:asciiTheme="majorBidi" w:hAnsiTheme="majorBidi" w:cstheme="majorBidi"/>
+          <w:b/>
+          <w:bCs/>
+          <w:color w:val="002060"/>
+          <w:sz w:val="28"/>
+          <w:szCs w:val="28"/>
+          <w:u w:val="single"/>
+        </w:rPr>
+      </w:pPr>
+    </w:p>
+    <w:p>
+      <w:pPr>
+        <w:rPr>
+          <w:rFonts w:asciiTheme="majorBidi" w:hAnsiTheme="majorBidi" w:cstheme="majorBidi"/>
+          <w:b/>
+          <w:bCs/>
+          <w:color w:val="002060"/>
+          <w:sz w:val="28"/>
+          <w:szCs w:val="28"/>
+          <w:u w:val="single"/>
+        </w:rPr>
+      </w:pPr>
+    </w:p>
+    <w:p>
+      <w:pPr>
+        <w:jc w:val="center"/>
+        <w:rPr>
+          <w:rFonts w:asciiTheme="majorBidi" w:hAnsiTheme="majorBidi" w:cstheme="majorBidi"/>
+          <w:b/>
+          <w:bCs/>
+          <w:color w:val="002060"/>
+          <w:sz w:val="28"/>
+          <w:szCs w:val="28"/>
+          <w:u w:val="single"/>
+          <w:rtl/>
+        </w:rPr>
+      </w:pPr>
+      <w:r>
+        <w:rPr>
+          <w:rFonts w:asciiTheme="majorBidi" w:hAnsiTheme="majorBidi" w:cstheme="majorBidi"/>
+          <w:b/>
+          <w:bCs/>
+          <w:i/>
+          <w:iCs/>
+          <w:color w:val="ED7D31" w:themeColor="accent2"/>
+          <w:sz w:val="36"/>
+          <w:szCs w:val="36"/>
+          <w:u w:val="single"/>
+        </w:rPr>
+        <w:t xml:space="preserve">The rest of the page is left blank </w:t>
+      </w:r>
+      <w:proofErr w:type="gramStart"/>
+      <w:r>
+        <w:rPr>
+          <w:rFonts w:asciiTheme="majorBidi" w:hAnsiTheme="majorBidi" w:cstheme="majorBidi"/>
+          <w:b/>
+          <w:bCs/>
+          <w:i/>
+          <w:iCs/>
+          <w:color w:val="ED7D31" w:themeColor="accent2"/>
+          <w:sz w:val="36"/>
+          <w:szCs w:val="36"/>
+          <w:u w:val="single"/>
+        </w:rPr>
+        <w:t>intentionally</w:t>
+      </w:r>
+      <w:proofErr w:type="gramEnd"/>
+    </w:p>
+    <w:p>
+      <w:pPr>
+        <w:rPr>
+          <w:rFonts w:asciiTheme="majorBidi" w:hAnsiTheme="majorBidi" w:cstheme="majorBidi"/>
+          <w:b/>
+          <w:bCs/>
           <w:sz w:val="24"/>
           <w:szCs w:val="24"/>
           <w:u w:val="single"/>
@@ -12138,11 +12295,20 @@
           <w:noProof/>
           <w14:ligatures w14:val="standardContextual"/>
         </w:rPr>
+        <w:lastRenderedPageBreak/>
         <w:drawing>
-          <wp:inline distT="0" distB="0" distL="0" distR="0" wp14:anchorId="698AD3C3" wp14:editId="626F34AD">
-            <wp:extent cx="5943600" cy="3756660"/>
-            <wp:effectExtent l="0" t="0" r="0" b="0"/>
-            <wp:docPr id="1577016306" name="Picture 1" descr="A screenshot of a computer code&#10;&#10;Description automatically generated"/>
+          <wp:anchor distT="0" distB="0" distL="114300" distR="114300" simplePos="0" relativeHeight="251771904" behindDoc="0" locked="0" layoutInCell="1" allowOverlap="1" wp14:anchorId="39AC4804" wp14:editId="29C722A9">
+            <wp:simplePos x="0" y="0"/>
+            <wp:positionH relativeFrom="column">
+              <wp:posOffset>45720</wp:posOffset>
+            </wp:positionH>
+            <wp:positionV relativeFrom="paragraph">
+              <wp:posOffset>182880</wp:posOffset>
+            </wp:positionV>
+            <wp:extent cx="5771515" cy="5920740"/>
+            <wp:effectExtent l="0" t="0" r="635" b="3810"/>
+            <wp:wrapSquare wrapText="bothSides"/>
+            <wp:docPr id="783490441" name="Picture 1" descr="A screenshot of a computer program&#10;&#10;Description automatically generated"/>
             <wp:cNvGraphicFramePr>
               <a:graphicFrameLocks xmlns:a="http://schemas.openxmlformats.org/drawingml/2006/main" noChangeAspect="1"/>
             </wp:cNvGraphicFramePr>
@@ -12150,11 +12316,17 @@
               <a:graphicData uri="http://schemas.openxmlformats.org/drawingml/2006/picture">
                 <pic:pic xmlns:pic="http://schemas.openxmlformats.org/drawingml/2006/picture">
                   <pic:nvPicPr>
-                    <pic:cNvPr id="1577016306" name="Picture 1" descr="A screenshot of a computer code&#10;&#10;Description automatically generated"/>
+                    <pic:cNvPr id="783490441" name="Picture 1" descr="A screenshot of a computer program&#10;&#10;Description automatically generated"/>
                     <pic:cNvPicPr/>
                   </pic:nvPicPr>
                   <pic:blipFill>
-                    <a:blip r:embed="rId103"/>
+                    <a:blip r:embed="rId102">
+                      <a:extLst>
+                        <a:ext uri="{28A0092B-C50C-407E-A947-70E740481C1C}">
+                          <a14:useLocalDpi xmlns:a14="http://schemas.microsoft.com/office/drawing/2010/main" val="0"/>
+                        </a:ext>
+                      </a:extLst>
+                    </a:blip>
                     <a:stretch>
                       <a:fillRect/>
                     </a:stretch>
@@ -12162,7 +12334,7 @@
                   <pic:spPr>
                     <a:xfrm>
                       <a:off x="0" y="0"/>
-                      <a:ext cx="5943600" cy="3756660"/>
+                      <a:ext cx="5771515" cy="5920740"/>
                     </a:xfrm>
                     <a:prstGeom prst="rect">
                       <a:avLst/>
@@ -12171,7 +12343,13 @@
                 </pic:pic>
               </a:graphicData>
             </a:graphic>
-          </wp:inline>
+            <wp14:sizeRelH relativeFrom="margin">
+              <wp14:pctWidth>0</wp14:pctWidth>
+            </wp14:sizeRelH>
+            <wp14:sizeRelV relativeFrom="margin">
+              <wp14:pctHeight>0</wp14:pctHeight>
+            </wp14:sizeRelV>
+          </wp:anchor>
         </w:drawing>
       </w:r>
       <w:r>
@@ -12181,16 +12359,152 @@
         </w:rPr>
         <w:t xml:space="preserve"> </w:t>
       </w:r>
+    </w:p>
+    <w:p>
+      <w:pPr>
+        <w:rPr>
+          <w:rFonts w:asciiTheme="majorBidi" w:hAnsiTheme="majorBidi" w:cstheme="majorBidi"/>
+          <w:b/>
+          <w:bCs/>
+          <w:color w:val="002060"/>
+          <w:sz w:val="28"/>
+          <w:szCs w:val="28"/>
+          <w:u w:val="single"/>
+        </w:rPr>
+      </w:pPr>
+    </w:p>
+    <w:p>
+      <w:pPr>
+        <w:rPr>
+          <w:rFonts w:asciiTheme="majorBidi" w:hAnsiTheme="majorBidi" w:cstheme="majorBidi"/>
+          <w:b/>
+          <w:bCs/>
+          <w:color w:val="002060"/>
+          <w:sz w:val="28"/>
+          <w:szCs w:val="28"/>
+          <w:u w:val="single"/>
+        </w:rPr>
+      </w:pPr>
+    </w:p>
+    <w:p>
+      <w:pPr>
+        <w:rPr>
+          <w:rFonts w:asciiTheme="majorBidi" w:hAnsiTheme="majorBidi" w:cstheme="majorBidi"/>
+          <w:b/>
+          <w:bCs/>
+          <w:color w:val="002060"/>
+          <w:sz w:val="28"/>
+          <w:szCs w:val="28"/>
+          <w:u w:val="single"/>
+        </w:rPr>
+      </w:pPr>
+    </w:p>
+    <w:p>
+      <w:pPr>
+        <w:rPr>
+          <w:rFonts w:asciiTheme="majorBidi" w:hAnsiTheme="majorBidi" w:cstheme="majorBidi"/>
+          <w:b/>
+          <w:bCs/>
+          <w:color w:val="002060"/>
+          <w:sz w:val="28"/>
+          <w:szCs w:val="28"/>
+          <w:u w:val="single"/>
+        </w:rPr>
+      </w:pPr>
+    </w:p>
+    <w:p>
+      <w:pPr>
+        <w:rPr>
+          <w:rFonts w:asciiTheme="majorBidi" w:hAnsiTheme="majorBidi" w:cstheme="majorBidi"/>
+          <w:b/>
+          <w:bCs/>
+          <w:color w:val="002060"/>
+          <w:sz w:val="28"/>
+          <w:szCs w:val="28"/>
+          <w:u w:val="single"/>
+        </w:rPr>
+      </w:pPr>
+    </w:p>
+    <w:p>
+      <w:pPr>
+        <w:rPr>
+          <w:rFonts w:asciiTheme="majorBidi" w:hAnsiTheme="majorBidi" w:cstheme="majorBidi"/>
+          <w:b/>
+          <w:bCs/>
+          <w:color w:val="002060"/>
+          <w:sz w:val="28"/>
+          <w:szCs w:val="28"/>
+          <w:u w:val="single"/>
+        </w:rPr>
+      </w:pPr>
+    </w:p>
+    <w:p>
+      <w:pPr>
+        <w:rPr>
+          <w:rFonts w:asciiTheme="majorBidi" w:hAnsiTheme="majorBidi" w:cstheme="majorBidi"/>
+          <w:b/>
+          <w:bCs/>
+          <w:color w:val="002060"/>
+          <w:sz w:val="28"/>
+          <w:szCs w:val="28"/>
+          <w:u w:val="single"/>
+        </w:rPr>
+      </w:pPr>
+    </w:p>
+    <w:p>
+      <w:pPr>
+        <w:rPr>
+          <w:noProof/>
+          <w:rtl/>
+          <w14:ligatures w14:val="standardContextual"/>
+        </w:rPr>
+      </w:pPr>
+      <w:r>
+        <w:rPr>
+          <w:rFonts w:asciiTheme="majorBidi" w:hAnsiTheme="majorBidi" w:cstheme="majorBidi"/>
+          <w:b/>
+          <w:bCs/>
+          <w:color w:val="002060"/>
+          <w:sz w:val="28"/>
+          <w:szCs w:val="28"/>
+          <w:u w:val="single"/>
+        </w:rPr>
+        <w:lastRenderedPageBreak/>
+        <w:t>Demodulated NBFM signal in Frequency Domain</w:t>
+      </w:r>
+      <w:r>
+        <w:rPr>
+          <w:noProof/>
+          <w14:ligatures w14:val="standardContextual"/>
+        </w:rPr>
+        <w:t>:</w:t>
+      </w:r>
+    </w:p>
+    <w:p>
+      <w:pPr>
+        <w:rPr>
+          <w:noProof/>
+          <w14:ligatures w14:val="standardContextual"/>
+        </w:rPr>
+      </w:pPr>
       <w:r>
         <w:rPr>
           <w:noProof/>
           <w14:ligatures w14:val="standardContextual"/>
         </w:rPr>
         <w:drawing>
-          <wp:inline distT="0" distB="0" distL="0" distR="0" wp14:anchorId="15369D4A" wp14:editId="597E64C4">
-            <wp:extent cx="5920740" cy="3284220"/>
-            <wp:effectExtent l="0" t="0" r="3810" b="0"/>
-            <wp:docPr id="587607155" name="Picture 1" descr="A screenshot of a computer program&#10;&#10;Description automatically generated"/>
+          <wp:anchor distT="0" distB="0" distL="114300" distR="114300" simplePos="0" relativeHeight="251772928" behindDoc="0" locked="0" layoutInCell="1" allowOverlap="1" wp14:anchorId="2C255940" wp14:editId="56026A20">
+            <wp:simplePos x="0" y="0"/>
+            <wp:positionH relativeFrom="column">
+              <wp:posOffset>609600</wp:posOffset>
+            </wp:positionH>
+            <wp:positionV relativeFrom="paragraph">
+              <wp:posOffset>29210</wp:posOffset>
+            </wp:positionV>
+            <wp:extent cx="4362450" cy="3594735"/>
+            <wp:effectExtent l="0" t="0" r="0" b="5715"/>
+            <wp:wrapSquare wrapText="bothSides"/>
+            <wp:docPr id="1417923260" name="Picture 1" descr="A graph of a signal&#10;&#10;Description automatically generated"/>
             <wp:cNvGraphicFramePr>
               <a:graphicFrameLocks xmlns:a="http://schemas.openxmlformats.org/drawingml/2006/main" noChangeAspect="1"/>
             </wp:cNvGraphicFramePr>
@@ -12198,11 +12512,17 @@
               <a:graphicData uri="http://schemas.openxmlformats.org/drawingml/2006/picture">
                 <pic:pic xmlns:pic="http://schemas.openxmlformats.org/drawingml/2006/picture">
                   <pic:nvPicPr>
-                    <pic:cNvPr id="587607155" name="Picture 1" descr="A screenshot of a computer program&#10;&#10;Description automatically generated"/>
+                    <pic:cNvPr id="1417923260" name="Picture 1" descr="A graph of a signal&#10;&#10;Description automatically generated"/>
                     <pic:cNvPicPr/>
                   </pic:nvPicPr>
                   <pic:blipFill>
-                    <a:blip r:embed="rId104"/>
+                    <a:blip r:embed="rId103">
+                      <a:extLst>
+                        <a:ext uri="{28A0092B-C50C-407E-A947-70E740481C1C}">
+                          <a14:useLocalDpi xmlns:a14="http://schemas.microsoft.com/office/drawing/2010/main" val="0"/>
+                        </a:ext>
+                      </a:extLst>
+                    </a:blip>
                     <a:stretch>
                       <a:fillRect/>
                     </a:stretch>
@@ -12210,7 +12530,7 @@
                   <pic:spPr>
                     <a:xfrm>
                       <a:off x="0" y="0"/>
-                      <a:ext cx="5920740" cy="3284220"/>
+                      <a:ext cx="4362450" cy="3594735"/>
                     </a:xfrm>
                     <a:prstGeom prst="rect">
                       <a:avLst/>
@@ -12219,7 +12539,13 @@
                 </pic:pic>
               </a:graphicData>
             </a:graphic>
-          </wp:inline>
+            <wp14:sizeRelH relativeFrom="margin">
+              <wp14:pctWidth>0</wp14:pctWidth>
+            </wp14:sizeRelH>
+            <wp14:sizeRelV relativeFrom="margin">
+              <wp14:pctHeight>0</wp14:pctHeight>
+            </wp14:sizeRelV>
+          </wp:anchor>
         </w:drawing>
       </w:r>
     </w:p>
@@ -12227,36 +12553,74 @@
       <w:pPr>
         <w:rPr>
           <w:noProof/>
-          <w:rtl/>
-          <w14:ligatures w14:val="standardContextual"/>
-        </w:rPr>
-      </w:pPr>
-      <w:r>
-        <w:rPr>
-          <w:rFonts w:asciiTheme="majorBidi" w:hAnsiTheme="majorBidi" w:cstheme="majorBidi"/>
-          <w:b/>
-          <w:bCs/>
-          <w:color w:val="002060"/>
-          <w:sz w:val="28"/>
-          <w:szCs w:val="28"/>
-          <w:u w:val="single"/>
-        </w:rPr>
-        <w:lastRenderedPageBreak/>
-        <w:t>Demodulated NBFM signal in Frequency Domain</w:t>
-      </w:r>
-      <w:r>
-        <w:rPr>
-          <w:noProof/>
-          <w14:ligatures w14:val="standardContextual"/>
-        </w:rPr>
-        <w:t>:</w:t>
-      </w:r>
-    </w:p>
-    <w:p>
-      <w:pPr>
-        <w:rPr>
-          <w:noProof/>
-          <w14:ligatures w14:val="standardContextual"/>
+          <w14:ligatures w14:val="standardContextual"/>
+        </w:rPr>
+      </w:pPr>
+    </w:p>
+    <w:p>
+      <w:pPr>
+        <w:rPr>
+          <w:noProof/>
+          <w14:ligatures w14:val="standardContextual"/>
+        </w:rPr>
+      </w:pPr>
+    </w:p>
+    <w:p>
+      <w:pPr>
+        <w:rPr>
+          <w:noProof/>
+          <w14:ligatures w14:val="standardContextual"/>
+        </w:rPr>
+      </w:pPr>
+    </w:p>
+    <w:p>
+      <w:pPr>
+        <w:rPr>
+          <w:noProof/>
+          <w14:ligatures w14:val="standardContextual"/>
+        </w:rPr>
+      </w:pPr>
+    </w:p>
+    <w:p>
+      <w:pPr>
+        <w:rPr>
+          <w:noProof/>
+          <w14:ligatures w14:val="standardContextual"/>
+        </w:rPr>
+      </w:pPr>
+    </w:p>
+    <w:p>
+      <w:pPr>
+        <w:rPr>
+          <w:noProof/>
+          <w:rtl/>
+          <w14:ligatures w14:val="standardContextual"/>
+        </w:rPr>
+      </w:pPr>
+      <w:r>
+        <w:rPr>
+          <w:rFonts w:asciiTheme="majorBidi" w:hAnsiTheme="majorBidi" w:cstheme="majorBidi"/>
+          <w:b/>
+          <w:bCs/>
+          <w:color w:val="002060"/>
+          <w:sz w:val="28"/>
+          <w:szCs w:val="28"/>
+          <w:u w:val="single"/>
+        </w:rPr>
+        <w:t>Demodulated NBFM signal in Time Domain</w:t>
+      </w:r>
+    </w:p>
+    <w:p>
+      <w:pPr>
+        <w:rPr>
+          <w:rFonts w:asciiTheme="majorBidi" w:hAnsiTheme="majorBidi" w:cstheme="majorBidi"/>
+          <w:b/>
+          <w:bCs/>
+          <w:sz w:val="24"/>
+          <w:szCs w:val="24"/>
+          <w:u w:val="single"/>
+          <w:rtl/>
+          <w:lang w:bidi="ar-EG"/>
         </w:rPr>
       </w:pPr>
       <w:r>
@@ -12265,10 +12629,18 @@
           <w14:ligatures w14:val="standardContextual"/>
         </w:rPr>
         <w:drawing>
-          <wp:inline distT="0" distB="0" distL="0" distR="0" wp14:anchorId="07F47660" wp14:editId="6C35BB1D">
-            <wp:extent cx="5943600" cy="4335780"/>
-            <wp:effectExtent l="0" t="0" r="0" b="7620"/>
-            <wp:docPr id="805895607" name="Picture 1" descr="A screenshot of a computer&#10;&#10;Description automatically generated"/>
+          <wp:anchor distT="0" distB="0" distL="114300" distR="114300" simplePos="0" relativeHeight="251773952" behindDoc="0" locked="0" layoutInCell="1" allowOverlap="1" wp14:anchorId="6BBD2DB1" wp14:editId="1A22706A">
+            <wp:simplePos x="0" y="0"/>
+            <wp:positionH relativeFrom="column">
+              <wp:posOffset>419100</wp:posOffset>
+            </wp:positionH>
+            <wp:positionV relativeFrom="paragraph">
+              <wp:posOffset>52705</wp:posOffset>
+            </wp:positionV>
+            <wp:extent cx="4876800" cy="3907790"/>
+            <wp:effectExtent l="0" t="0" r="0" b="0"/>
+            <wp:wrapSquare wrapText="bothSides"/>
+            <wp:docPr id="756421598" name="Picture 1" descr="A blue sound wave graph&#10;&#10;Description automatically generated"/>
             <wp:cNvGraphicFramePr>
               <a:graphicFrameLocks xmlns:a="http://schemas.openxmlformats.org/drawingml/2006/main" noChangeAspect="1"/>
             </wp:cNvGraphicFramePr>
@@ -12276,11 +12648,17 @@
               <a:graphicData uri="http://schemas.openxmlformats.org/drawingml/2006/picture">
                 <pic:pic xmlns:pic="http://schemas.openxmlformats.org/drawingml/2006/picture">
                   <pic:nvPicPr>
-                    <pic:cNvPr id="805895607" name="Picture 1" descr="A screenshot of a computer&#10;&#10;Description automatically generated"/>
+                    <pic:cNvPr id="756421598" name="Picture 1" descr="A blue sound wave graph&#10;&#10;Description automatically generated"/>
                     <pic:cNvPicPr/>
                   </pic:nvPicPr>
                   <pic:blipFill>
-                    <a:blip r:embed="rId105"/>
+                    <a:blip r:embed="rId104">
+                      <a:extLst>
+                        <a:ext uri="{28A0092B-C50C-407E-A947-70E740481C1C}">
+                          <a14:useLocalDpi xmlns:a14="http://schemas.microsoft.com/office/drawing/2010/main" val="0"/>
+                        </a:ext>
+                      </a:extLst>
+                    </a:blip>
                     <a:stretch>
                       <a:fillRect/>
                     </a:stretch>
@@ -12288,7 +12666,7 @@
                   <pic:spPr>
                     <a:xfrm>
                       <a:off x="0" y="0"/>
-                      <a:ext cx="5943600" cy="4335780"/>
+                      <a:ext cx="4876800" cy="3907790"/>
                     </a:xfrm>
                     <a:prstGeom prst="rect">
                       <a:avLst/>
@@ -12297,97 +12675,20 @@
                 </pic:pic>
               </a:graphicData>
             </a:graphic>
-          </wp:inline>
+            <wp14:sizeRelH relativeFrom="margin">
+              <wp14:pctWidth>0</wp14:pctWidth>
+            </wp14:sizeRelH>
+            <wp14:sizeRelV relativeFrom="margin">
+              <wp14:pctHeight>0</wp14:pctHeight>
+            </wp14:sizeRelV>
+          </wp:anchor>
         </w:drawing>
       </w:r>
     </w:p>
-    <w:p>
-      <w:pPr>
-        <w:rPr>
-          <w:noProof/>
-          <w:rtl/>
-          <w14:ligatures w14:val="standardContextual"/>
-        </w:rPr>
-      </w:pPr>
-      <w:r>
-        <w:rPr>
-          <w:rFonts w:asciiTheme="majorBidi" w:hAnsiTheme="majorBidi" w:cstheme="majorBidi"/>
-          <w:b/>
-          <w:bCs/>
-          <w:color w:val="002060"/>
-          <w:sz w:val="28"/>
-          <w:szCs w:val="28"/>
-          <w:u w:val="single"/>
-        </w:rPr>
-        <w:t>Demodulated NBFM signal in Time Domain</w:t>
-      </w:r>
-    </w:p>
-    <w:p>
-      <w:pPr>
-        <w:rPr>
-          <w:rFonts w:asciiTheme="majorBidi" w:hAnsiTheme="majorBidi" w:cstheme="majorBidi"/>
-          <w:b/>
-          <w:bCs/>
-          <w:sz w:val="24"/>
-          <w:szCs w:val="24"/>
-          <w:u w:val="single"/>
-          <w:rtl/>
-          <w:lang w:bidi="ar-EG"/>
-        </w:rPr>
-      </w:pPr>
-      <w:r>
-        <w:rPr>
-          <w:noProof/>
-          <w14:ligatures w14:val="standardContextual"/>
-        </w:rPr>
-        <w:drawing>
-          <wp:inline distT="0" distB="0" distL="0" distR="0" wp14:anchorId="1151ED18" wp14:editId="6626FEF0">
-            <wp:extent cx="5942717" cy="2819400"/>
-            <wp:effectExtent l="0" t="0" r="1270" b="0"/>
-            <wp:docPr id="684025272" name="Picture 1" descr="A screen shot of a computer&#10;&#10;Description automatically generated"/>
-            <wp:cNvGraphicFramePr>
-              <a:graphicFrameLocks xmlns:a="http://schemas.openxmlformats.org/drawingml/2006/main" noChangeAspect="1"/>
-            </wp:cNvGraphicFramePr>
-            <a:graphic xmlns:a="http://schemas.openxmlformats.org/drawingml/2006/main">
-              <a:graphicData uri="http://schemas.openxmlformats.org/drawingml/2006/picture">
-                <pic:pic xmlns:pic="http://schemas.openxmlformats.org/drawingml/2006/picture">
-                  <pic:nvPicPr>
-                    <pic:cNvPr id="684025272" name="Picture 1" descr="A screen shot of a computer&#10;&#10;Description automatically generated"/>
-                    <pic:cNvPicPr/>
-                  </pic:nvPicPr>
-                  <pic:blipFill rotWithShape="1">
-                    <a:blip r:embed="rId106"/>
-                    <a:srcRect t="16644"/>
-                    <a:stretch/>
-                  </pic:blipFill>
-                  <pic:spPr bwMode="auto">
-                    <a:xfrm>
-                      <a:off x="0" y="0"/>
-                      <a:ext cx="5946309" cy="2821104"/>
-                    </a:xfrm>
-                    <a:prstGeom prst="rect">
-                      <a:avLst/>
-                    </a:prstGeom>
-                    <a:ln>
-                      <a:noFill/>
-                    </a:ln>
-                    <a:extLst>
-                      <a:ext uri="{53640926-AAD7-44D8-BBD7-CCE9431645EC}">
-                        <a14:shadowObscured xmlns:a14="http://schemas.microsoft.com/office/drawing/2010/main"/>
-                      </a:ext>
-                    </a:extLst>
-                  </pic:spPr>
-                </pic:pic>
-              </a:graphicData>
-            </a:graphic>
-          </wp:inline>
-        </w:drawing>
-      </w:r>
-    </w:p>
     <w:sectPr>
-      <w:footerReference w:type="default" r:id="rId107"/>
+      <w:footerReference w:type="default" r:id="rId105"/>
       <w:pgSz w:w="12240" w:h="15840"/>
-      <w:pgMar w:top="1440" w:right="1440" w:bottom="1440" w:left="1440" w:header="720" w:footer="720" w:gutter="0"/>
+      <w:pgMar w:top="1440" w:right="1440" w:bottom="1440" w:left="1440" w:header="720" w:footer="144" w:gutter="0"/>
       <w:pgBorders w:offsetFrom="page">
         <w:top w:val="single" w:sz="4" w:space="24" w:color="auto"/>
         <w:left w:val="single" w:sz="4" w:space="24" w:color="auto"/>
@@ -12430,77 +12731,127 @@
 <w:ftr xmlns:wpc="http://schemas.microsoft.com/office/word/2010/wordprocessingCanvas" xmlns:cx="http://schemas.microsoft.com/office/drawing/2014/chartex" xmlns:cx1="http://schemas.microsoft.com/office/drawing/2015/9/8/chartex" xmlns:cx2="http://schemas.microsoft.com/office/drawing/2015/10/21/chartex" xmlns:cx3="http://schemas.microsoft.com/office/drawing/2016/5/9/chartex" xmlns:cx4="http://schemas.microsoft.com/office/drawing/2016/5/10/chartex" xmlns:cx5="http://schemas.microsoft.com/office/drawing/2016/5/11/chartex" xmlns:cx6="http://schemas.microsoft.com/office/drawing/2016/5/12/chartex" xmlns:cx7="http://schemas.microsoft.com/office/drawing/2016/5/13/chartex" xmlns:cx8="http://schemas.microsoft.com/office/drawing/2016/5/14/chartex" xmlns:mc="http://schemas.openxmlformats.org/markup-compatibility/2006" xmlns:aink="http://schemas.microsoft.com/office/drawing/2016/ink" xmlns:am3d="http://schemas.microsoft.com/office/drawing/2017/model3d" xmlns:o="urn:schemas-microsoft-com:office:office" xmlns:oel="http://schemas.microsoft.com/office/2019/extlst" xmlns:r="http://schemas.openxmlformats.org/officeDocument/2006/relationships" xmlns:m="http://schemas.openxmlformats.org/officeDocument/2006/math" xmlns:v="urn:schemas-microsoft-com:vml" xmlns:wp14="http://schemas.microsoft.com/office/word/2010/wordprocessingDrawing" xmlns:wp="http://schemas.openxmlformats.org/drawingml/2006/wordprocessingDrawing" xmlns:w10="urn:schemas-microsoft-com:office:word" xmlns:w="http://schemas.openxmlformats.org/wordprocessingml/2006/main" xmlns:w14="http://schemas.microsoft.com/office/word/2010/wordml" xmlns:w15="http://schemas.microsoft.com/office/word/2012/wordml" xmlns:w16cex="http://schemas.microsoft.com/office/word/2018/wordml/cex" xmlns:w16cid="http://schemas.microsoft.com/office/word/2016/wordml/cid" xmlns:w16="http://schemas.microsoft.com/office/word/2018/wordml" xmlns:w16sdtdh="http://schemas.microsoft.com/office/word/2020/wordml/sdtdatahash" xmlns:w16se="http://schemas.microsoft.com/office/word/2015/wordml/symex" xmlns:wpg="http://schemas.microsoft.com/office/word/2010/wordprocessingGroup" xmlns:wpi="http://schemas.microsoft.com/office/word/2010/wordprocessingInk" xmlns:wne="http://schemas.microsoft.com/office/word/2006/wordml" xmlns:wps="http://schemas.microsoft.com/office/word/2010/wordprocessingShape" mc:Ignorable="w14 w15 w16se w16cid w16 w16cex w16sdtdh wp14">
   <w:sdt>
     <w:sdtPr>
-      <w:id w:val="1365947579"/>
+      <w:rPr>
+        <w:rFonts w:asciiTheme="majorBidi" w:hAnsiTheme="majorBidi" w:cstheme="majorBidi"/>
+        <w:i/>
+        <w:iCs/>
+        <w:sz w:val="24"/>
+        <w:szCs w:val="24"/>
+      </w:rPr>
+      <w:id w:val="2018106761"/>
       <w:docPartObj>
         <w:docPartGallery w:val="Page Numbers (Bottom of Page)"/>
         <w:docPartUnique/>
       </w:docPartObj>
     </w:sdtPr>
-    <w:sdtEndPr>
-      <w:rPr>
-        <w:color w:val="7F7F7F" w:themeColor="background1" w:themeShade="7F"/>
-        <w:spacing w:val="60"/>
-      </w:rPr>
-    </w:sdtEndPr>
     <w:sdtContent>
       <w:p>
         <w:pPr>
           <w:pStyle w:val="Footer"/>
-          <w:pBdr>
-            <w:top w:val="single" w:sz="4" w:space="1" w:color="D9D9D9" w:themeColor="background1" w:themeShade="D9"/>
-          </w:pBdr>
           <w:rPr>
-            <w:b/>
-            <w:bCs/>
+            <w:rFonts w:asciiTheme="majorBidi" w:hAnsiTheme="majorBidi" w:cstheme="majorBidi"/>
+            <w:i/>
+            <w:iCs/>
+            <w:sz w:val="24"/>
+            <w:szCs w:val="24"/>
           </w:rPr>
         </w:pPr>
         <w:r>
+          <w:rPr>
+            <w:rFonts w:asciiTheme="majorBidi" w:hAnsiTheme="majorBidi" w:cstheme="majorBidi"/>
+            <w:i/>
+            <w:iCs/>
+            <w:sz w:val="24"/>
+            <w:szCs w:val="24"/>
+          </w:rPr>
+          <w:t>Project Report</w:t>
+        </w:r>
+        <w:r>
+          <w:rPr>
+            <w:rFonts w:asciiTheme="majorBidi" w:hAnsiTheme="majorBidi" w:cstheme="majorBidi"/>
+            <w:i/>
+            <w:iCs/>
+            <w:sz w:val="24"/>
+            <w:szCs w:val="24"/>
+          </w:rPr>
+          <w:tab/>
+        </w:r>
+        <w:r>
+          <w:rPr>
+            <w:rFonts w:asciiTheme="majorBidi" w:hAnsiTheme="majorBidi" w:cstheme="majorBidi"/>
+            <w:i/>
+            <w:iCs/>
+            <w:sz w:val="24"/>
+            <w:szCs w:val="24"/>
+          </w:rPr>
+          <w:tab/>
+          <w:t xml:space="preserve">Page | </w:t>
+        </w:r>
+        <w:r>
+          <w:rPr>
+            <w:rFonts w:asciiTheme="majorBidi" w:hAnsiTheme="majorBidi" w:cstheme="majorBidi"/>
+            <w:i/>
+            <w:iCs/>
+            <w:sz w:val="24"/>
+            <w:szCs w:val="24"/>
+          </w:rPr>
           <w:fldChar w:fldCharType="begin"/>
         </w:r>
         <w:r>
+          <w:rPr>
+            <w:rFonts w:asciiTheme="majorBidi" w:hAnsiTheme="majorBidi" w:cstheme="majorBidi"/>
+            <w:i/>
+            <w:iCs/>
+            <w:sz w:val="24"/>
+            <w:szCs w:val="24"/>
+          </w:rPr>
           <w:instrText xml:space="preserve"> PAGE   \* MERGEFORMAT </w:instrText>
         </w:r>
         <w:r>
+          <w:rPr>
+            <w:rFonts w:asciiTheme="majorBidi" w:hAnsiTheme="majorBidi" w:cstheme="majorBidi"/>
+            <w:i/>
+            <w:iCs/>
+            <w:sz w:val="24"/>
+            <w:szCs w:val="24"/>
+          </w:rPr>
           <w:fldChar w:fldCharType="separate"/>
         </w:r>
         <w:r>
           <w:rPr>
-            <w:b/>
-            <w:bCs/>
+            <w:rFonts w:asciiTheme="majorBidi" w:hAnsiTheme="majorBidi" w:cstheme="majorBidi"/>
+            <w:i/>
+            <w:iCs/>
             <w:noProof/>
+            <w:sz w:val="24"/>
+            <w:szCs w:val="24"/>
           </w:rPr>
           <w:t>2</w:t>
         </w:r>
         <w:r>
           <w:rPr>
-            <w:b/>
-            <w:bCs/>
+            <w:rFonts w:asciiTheme="majorBidi" w:hAnsiTheme="majorBidi" w:cstheme="majorBidi"/>
+            <w:i/>
+            <w:iCs/>
             <w:noProof/>
+            <w:sz w:val="24"/>
+            <w:szCs w:val="24"/>
           </w:rPr>
           <w:fldChar w:fldCharType="end"/>
         </w:r>
         <w:r>
           <w:rPr>
-            <w:b/>
-            <w:bCs/>
+            <w:rFonts w:asciiTheme="majorBidi" w:hAnsiTheme="majorBidi" w:cstheme="majorBidi"/>
+            <w:i/>
+            <w:iCs/>
+            <w:sz w:val="24"/>
+            <w:szCs w:val="24"/>
           </w:rPr>
-          <w:t xml:space="preserve"> | </w:t>
-        </w:r>
-        <w:r>
-          <w:rPr>
-            <w:color w:val="7F7F7F" w:themeColor="background1" w:themeShade="7F"/>
-            <w:spacing w:val="60"/>
-          </w:rPr>
-          <w:t>Page</w:t>
+          <w:t xml:space="preserve"> </w:t>
         </w:r>
       </w:p>
     </w:sdtContent>
   </w:sdt>
-  <w:p>
-    <w:pPr>
-      <w:pStyle w:val="Footer"/>
-    </w:pPr>
-  </w:p>
 </w:ftr>
 </file>
 

</xml_diff>